<commit_message>
Fix problems with affidavit of care or custody addendum
</commit_message>
<xml_diff>
--- a/docassemble/MAVirtualCourt/data/templates/care_or_custody_proceedings_appendix.docx
+++ b/docassemble/MAVirtualCourt/data/templates/care_or_custody_proceedings_appendix.docx
@@ -461,15 +461,6 @@
         </w:rPr>
         <w:t>Additional Children</w:t>
       </w:r>
-    </w:p>
-    <w:p>
-      <w:pPr>
-        <w:rPr>
-          <w:rFonts w:hint="eastAsia"/>
-          <w:sz w:val="22"/>
-          <w:szCs w:val="22"/>
-        </w:rPr>
-      </w:pPr>
     </w:p>
     <w:tbl>
       <w:tblPr>
@@ -512,7 +503,21 @@
                 <w:sz w:val="22"/>
                 <w:szCs w:val="22"/>
               </w:rPr>
-              <w:t>{%tr for child in children[3:] %}</w:t>
+              <w:t xml:space="preserve">{%tr for child in </w:t>
+            </w:r>
+            <w:r>
+              <w:rPr>
+                <w:sz w:val="22"/>
+                <w:szCs w:val="22"/>
+              </w:rPr>
+              <w:t>children_of_both</w:t>
+            </w:r>
+            <w:r>
+              <w:rPr>
+                <w:sz w:val="22"/>
+                <w:szCs w:val="22"/>
+              </w:rPr>
+              <w:t>[3:] %}</w:t>
             </w:r>
           </w:p>
         </w:tc>
@@ -770,16 +775,6 @@
     <w:p>
       <w:pPr>
         <w:rPr>
-          <w:rFonts w:hint="eastAsia"/>
-          <w:sz w:val="22"/>
-          <w:szCs w:val="22"/>
-        </w:rPr>
-      </w:pPr>
-    </w:p>
-    <w:p>
-      <w:pPr>
-        <w:rPr>
-          <w:rFonts w:hint="eastAsia"/>
           <w:sz w:val="22"/>
           <w:szCs w:val="22"/>
         </w:rPr>
@@ -811,6 +806,15 @@
       <w:pPr>
         <w:rPr>
           <w:rFonts w:hint="eastAsia"/>
+          <w:sz w:val="22"/>
+          <w:szCs w:val="22"/>
+        </w:rPr>
+      </w:pPr>
+    </w:p>
+    <w:p>
+      <w:pPr>
+        <w:rPr>
+          <w:rFonts w:hint="eastAsia"/>
           <w:b/>
           <w:sz w:val="22"/>
           <w:szCs w:val="22"/>
@@ -832,15 +836,6 @@
         </w:rPr>
         <w:t>Additional Other Parties</w:t>
       </w:r>
-    </w:p>
-    <w:p>
-      <w:pPr>
-        <w:rPr>
-          <w:rFonts w:hint="eastAsia"/>
-          <w:sz w:val="22"/>
-          <w:szCs w:val="22"/>
-        </w:rPr>
-      </w:pPr>
     </w:p>
     <w:tbl>
       <w:tblPr>
@@ -936,8 +931,6 @@
               <w:pStyle w:val="TableContents"/>
               <w:rPr>
                 <w:rFonts w:hint="eastAsia"/>
-                <w:sz w:val="22"/>
-                <w:szCs w:val="22"/>
               </w:rPr>
             </w:pPr>
             <w:r>
@@ -1160,7 +1153,6 @@
     <w:p>
       <w:pPr>
         <w:rPr>
-          <w:rFonts w:hint="eastAsia"/>
           <w:sz w:val="22"/>
           <w:szCs w:val="22"/>
         </w:rPr>
@@ -1174,38 +1166,265 @@
       </w:r>
     </w:p>
     <w:p>
-      <w:pPr>
-        <w:rPr>
-          <w:rFonts w:hint="eastAsia"/>
-          <w:sz w:val="22"/>
-          <w:szCs w:val="22"/>
-        </w:rPr>
-      </w:pPr>
-    </w:p>
-    <w:p>
-      <w:pPr>
-        <w:rPr>
-          <w:rFonts w:hint="eastAsia"/>
-          <w:sz w:val="22"/>
-          <w:szCs w:val="22"/>
-        </w:rPr>
-      </w:pPr>
-      <w:r>
-        <w:rPr>
-          <w:sz w:val="22"/>
-          <w:szCs w:val="22"/>
-        </w:rPr>
-        <w:t>[TODO: ADDENDUM FOR BOX 12 – GALS AND ATTORNEYS]</w:t>
-      </w:r>
-    </w:p>
-    <w:p>
-      <w:pPr>
-        <w:rPr>
-          <w:rFonts w:hint="eastAsia"/>
-          <w:sz w:val="22"/>
-          <w:szCs w:val="22"/>
-        </w:rPr>
-      </w:pPr>
+      <w:r>
+        <w:t>{%p if need_attorneys_for_children_addendum %}</w:t>
+      </w:r>
+    </w:p>
+    <w:p/>
+    <w:p>
+      <w:pPr>
+        <w:rPr>
+          <w:b/>
+        </w:rPr>
+      </w:pPr>
+      <w:r>
+        <w:rPr>
+          <w:b/>
+        </w:rPr>
+        <w:t>SECTION 13</w:t>
+      </w:r>
+      <w:r>
+        <w:t xml:space="preserve">. </w:t>
+      </w:r>
+      <w:r>
+        <w:rPr>
+          <w:b/>
+        </w:rPr>
+        <w:t>Additional attorneys for children</w:t>
+      </w:r>
+    </w:p>
+    <w:p>
+      <w:pPr>
+        <w:pStyle w:val="ListParagraph"/>
+        <w:numPr>
+          <w:ilvl w:val="0"/>
+          <w:numId w:val="3"/>
+        </w:numPr>
+      </w:pPr>
+      <w:r>
+        <w:t>{%p for atty in attorneys_for_children[3:] %}</w:t>
+      </w:r>
+    </w:p>
+    <w:p>
+      <w:pPr>
+        <w:pStyle w:val="ListParagraph"/>
+        <w:numPr>
+          <w:ilvl w:val="0"/>
+          <w:numId w:val="3"/>
+        </w:numPr>
+      </w:pPr>
+      <w:r>
+        <w:t>{{ atty }} ({{atty.represented_children}})</w:t>
+      </w:r>
+    </w:p>
+    <w:p>
+      <w:pPr>
+        <w:pStyle w:val="ListParagraph"/>
+        <w:numPr>
+          <w:ilvl w:val="0"/>
+          <w:numId w:val="3"/>
+        </w:numPr>
+      </w:pPr>
+      <w:r>
+        <w:t>{</w:t>
+      </w:r>
+      <w:r>
+        <w:t>%p endfor %}</w:t>
+      </w:r>
+      <w:bookmarkStart w:id="0" w:name="_GoBack"/>
+      <w:bookmarkEnd w:id="0"/>
+    </w:p>
+    <w:p/>
+    <w:p>
+      <w:r>
+        <w:lastRenderedPageBreak/>
+        <w:t>{%p endif %}</w:t>
+      </w:r>
+    </w:p>
+    <w:p>
+      <w:r>
+        <w:t>{%p if need_gals_investigators_addendum %}</w:t>
+      </w:r>
+    </w:p>
+    <w:p/>
+    <w:p>
+      <w:pPr>
+        <w:rPr>
+          <w:b/>
+        </w:rPr>
+      </w:pPr>
+      <w:r>
+        <w:rPr>
+          <w:b/>
+        </w:rPr>
+        <w:t>SECTION 13</w:t>
+      </w:r>
+      <w:r>
+        <w:t xml:space="preserve">. </w:t>
+      </w:r>
+      <w:r>
+        <w:rPr>
+          <w:b/>
+        </w:rPr>
+        <w:t>Additional Guardians ad Litem and</w:t>
+      </w:r>
+      <w:r>
+        <w:rPr>
+          <w:b/>
+        </w:rPr>
+        <w:t>/or</w:t>
+      </w:r>
+      <w:r>
+        <w:rPr>
+          <w:b/>
+        </w:rPr>
+        <w:t xml:space="preserve"> Investigators</w:t>
+      </w:r>
+    </w:p>
+    <w:p>
+      <w:pPr>
+        <w:pStyle w:val="ListParagraph"/>
+        <w:numPr>
+          <w:ilvl w:val="0"/>
+          <w:numId w:val="6"/>
+        </w:numPr>
+      </w:pPr>
+      <w:r>
+        <w:t>{%p for gal in gals_investigators[3:] %}</w:t>
+      </w:r>
+    </w:p>
+    <w:p>
+      <w:pPr>
+        <w:pStyle w:val="ListParagraph"/>
+        <w:numPr>
+          <w:ilvl w:val="0"/>
+          <w:numId w:val="6"/>
+        </w:numPr>
+      </w:pPr>
+      <w:r>
+        <w:t xml:space="preserve">{{ </w:t>
+      </w:r>
+      <w:r>
+        <w:t>gal</w:t>
+      </w:r>
+      <w:r>
+        <w:t>.</w:t>
+      </w:r>
+      <w:r>
+        <w:t xml:space="preserve">status() </w:t>
+      </w:r>
+      <w:r>
+        <w:t>}}</w:t>
+      </w:r>
+    </w:p>
+    <w:p>
+      <w:pPr>
+        <w:pStyle w:val="ListParagraph"/>
+        <w:numPr>
+          <w:ilvl w:val="0"/>
+          <w:numId w:val="6"/>
+        </w:numPr>
+      </w:pPr>
+      <w:r>
+        <w:t>{%p endfor %}</w:t>
+      </w:r>
+    </w:p>
+    <w:p>
+      <w:r>
+        <w:t>{%p endif %}</w:t>
+      </w:r>
+    </w:p>
+    <w:p>
+      <w:r>
+        <w:t>{%p if need_attorneys_for_parents_addendum %}</w:t>
+      </w:r>
+    </w:p>
+    <w:p/>
+    <w:p>
+      <w:pPr>
+        <w:rPr>
+          <w:b/>
+        </w:rPr>
+      </w:pPr>
+      <w:r>
+        <w:rPr>
+          <w:b/>
+        </w:rPr>
+        <w:t>SECTION 13</w:t>
+      </w:r>
+      <w:r>
+        <w:t xml:space="preserve">. </w:t>
+      </w:r>
+      <w:r>
+        <w:rPr>
+          <w:b/>
+        </w:rPr>
+        <w:t xml:space="preserve">Additional attorneys for </w:t>
+      </w:r>
+      <w:r>
+        <w:rPr>
+          <w:b/>
+        </w:rPr>
+        <w:t>parents</w:t>
+      </w:r>
+    </w:p>
+    <w:p>
+      <w:pPr>
+        <w:pStyle w:val="ListParagraph"/>
+        <w:numPr>
+          <w:ilvl w:val="0"/>
+          <w:numId w:val="5"/>
+        </w:numPr>
+      </w:pPr>
+      <w:r>
+        <w:t>{%p for atty in attorneys_for_parents[3:] %}</w:t>
+      </w:r>
+    </w:p>
+    <w:p>
+      <w:pPr>
+        <w:pStyle w:val="ListParagraph"/>
+        <w:numPr>
+          <w:ilvl w:val="0"/>
+          <w:numId w:val="5"/>
+        </w:numPr>
+      </w:pPr>
+      <w:r>
+        <w:t>{{ atty }} (</w:t>
+      </w:r>
+      <w:r>
+        <w:t xml:space="preserve">{{ </w:t>
+      </w:r>
+      <w:r>
+        <w:t>atty.represented_party</w:t>
+      </w:r>
+      <w:r>
+        <w:t xml:space="preserve"> }}</w:t>
+      </w:r>
+      <w:r>
+        <w:t>)</w:t>
+      </w:r>
+    </w:p>
+    <w:p>
+      <w:pPr>
+        <w:pStyle w:val="ListParagraph"/>
+        <w:numPr>
+          <w:ilvl w:val="0"/>
+          <w:numId w:val="5"/>
+        </w:numPr>
+      </w:pPr>
+      <w:r>
+        <w:t>{%p endfor %}</w:t>
+      </w:r>
+    </w:p>
+    <w:p>
+      <w:pPr>
+        <w:rPr>
+          <w:rFonts w:hint="eastAsia"/>
+        </w:rPr>
+      </w:pPr>
+      <w:r>
+        <w:t>{%p endif %}</w:t>
+      </w:r>
     </w:p>
     <w:p>
       <w:pPr>
@@ -1421,8 +1640,6 @@
         </w:rPr>
         <w:t>courts[0]</w:t>
       </w:r>
-      <w:bookmarkStart w:id="0" w:name="_GoBack"/>
-      <w:bookmarkEnd w:id="0"/>
       <w:r>
         <w:rPr>
           <w:rFonts w:ascii="Times New Roman" w:eastAsia="Times New Roman" w:hAnsi="Times New Roman" w:cs="Times New Roman"/>
@@ -1696,7 +1913,30 @@
           <w:sz w:val="22"/>
           <w:szCs w:val="22"/>
         </w:rPr>
-        <w:t xml:space="preserve"> for child in children %}</w:t>
+        <w:t xml:space="preserve"> for child in </w:t>
+      </w:r>
+      <w:r>
+        <w:rPr>
+          <w:sz w:val="22"/>
+          <w:szCs w:val="22"/>
+        </w:rPr>
+        <w:t>children_of_both</w:t>
+      </w:r>
+      <w:r>
+        <w:rPr>
+          <w:rFonts w:hint="eastAsia"/>
+          <w:sz w:val="22"/>
+          <w:szCs w:val="22"/>
+        </w:rPr>
+        <w:t xml:space="preserve"> </w:t>
+      </w:r>
+      <w:r>
+        <w:rPr>
+          <w:rFonts w:hint="eastAsia"/>
+          <w:sz w:val="22"/>
+          <w:szCs w:val="22"/>
+        </w:rPr>
+        <w:t>%}</w:t>
       </w:r>
     </w:p>
     <w:p>
@@ -1746,7 +1986,15 @@
           <w:sz w:val="22"/>
           <w:szCs w:val="22"/>
         </w:rPr>
-        <w:t>child.previous_addresses.put_on_appendix</w:t>
+        <w:t>child.</w:t>
+      </w:r>
+      <w:r>
+        <w:rPr>
+          <w:rFonts w:hint="eastAsia"/>
+          <w:sz w:val="22"/>
+          <w:szCs w:val="22"/>
+        </w:rPr>
+        <w:t>too_many_previous_addresses</w:t>
       </w:r>
       <w:r>
         <w:rPr>
@@ -2095,6 +2343,659 @@
     </w:sectPr>
   </w:body>
 </w:document>
+</file>
+
+<file path=word/numbering.xml><?xml version="1.0" encoding="utf-8"?>
+<w:numbering xmlns:wpc="http://schemas.microsoft.com/office/word/2010/wordprocessingCanvas" xmlns:cx="http://schemas.microsoft.com/office/drawing/2014/chartex" xmlns:cx1="http://schemas.microsoft.com/office/drawing/2015/9/8/chartex" xmlns:mc="http://schemas.openxmlformats.org/markup-compatibility/2006" xmlns:o="urn:schemas-microsoft-com:office:office" xmlns:r="http://schemas.openxmlformats.org/officeDocument/2006/relationships" xmlns:m="http://schemas.openxmlformats.org/officeDocument/2006/math" xmlns:v="urn:schemas-microsoft-com:vml" xmlns:wp14="http://schemas.microsoft.com/office/word/2010/wordprocessingDrawing" xmlns:wp="http://schemas.openxmlformats.org/drawingml/2006/wordprocessingDrawing" xmlns:w10="urn:schemas-microsoft-com:office:word" xmlns:w="http://schemas.openxmlformats.org/wordprocessingml/2006/main" xmlns:w14="http://schemas.microsoft.com/office/word/2010/wordml" xmlns:w15="http://schemas.microsoft.com/office/word/2012/wordml" xmlns:w16se="http://schemas.microsoft.com/office/word/2015/wordml/symex" xmlns:wpg="http://schemas.microsoft.com/office/word/2010/wordprocessingGroup" xmlns:wpi="http://schemas.microsoft.com/office/word/2010/wordprocessingInk" xmlns:wne="http://schemas.microsoft.com/office/word/2006/wordml" xmlns:wps="http://schemas.microsoft.com/office/word/2010/wordprocessingShape" mc:Ignorable="w14 w15 w16se wp14">
+  <w:abstractNum w:abstractNumId="0" w15:restartNumberingAfterBreak="0">
+    <w:nsid w:val="0F8A4A4F"/>
+    <w:multiLevelType w:val="hybridMultilevel"/>
+    <w:tmpl w:val="E6F869C8"/>
+    <w:lvl w:ilvl="0" w:tplc="04090001">
+      <w:start w:val="1"/>
+      <w:numFmt w:val="bullet"/>
+      <w:lvlText w:val=""/>
+      <w:lvlJc w:val="left"/>
+      <w:pPr>
+        <w:ind w:left="720" w:hanging="360"/>
+      </w:pPr>
+      <w:rPr>
+        <w:rFonts w:ascii="Symbol" w:hAnsi="Symbol" w:hint="default"/>
+      </w:rPr>
+    </w:lvl>
+    <w:lvl w:ilvl="1" w:tplc="04090003" w:tentative="1">
+      <w:start w:val="1"/>
+      <w:numFmt w:val="bullet"/>
+      <w:lvlText w:val="o"/>
+      <w:lvlJc w:val="left"/>
+      <w:pPr>
+        <w:ind w:left="1440" w:hanging="360"/>
+      </w:pPr>
+      <w:rPr>
+        <w:rFonts w:ascii="Courier New" w:hAnsi="Courier New" w:cs="Courier New" w:hint="default"/>
+      </w:rPr>
+    </w:lvl>
+    <w:lvl w:ilvl="2" w:tplc="04090005" w:tentative="1">
+      <w:start w:val="1"/>
+      <w:numFmt w:val="bullet"/>
+      <w:lvlText w:val=""/>
+      <w:lvlJc w:val="left"/>
+      <w:pPr>
+        <w:ind w:left="2160" w:hanging="360"/>
+      </w:pPr>
+      <w:rPr>
+        <w:rFonts w:ascii="Wingdings" w:hAnsi="Wingdings" w:hint="default"/>
+      </w:rPr>
+    </w:lvl>
+    <w:lvl w:ilvl="3" w:tplc="04090001" w:tentative="1">
+      <w:start w:val="1"/>
+      <w:numFmt w:val="bullet"/>
+      <w:lvlText w:val=""/>
+      <w:lvlJc w:val="left"/>
+      <w:pPr>
+        <w:ind w:left="2880" w:hanging="360"/>
+      </w:pPr>
+      <w:rPr>
+        <w:rFonts w:ascii="Symbol" w:hAnsi="Symbol" w:hint="default"/>
+      </w:rPr>
+    </w:lvl>
+    <w:lvl w:ilvl="4" w:tplc="04090003" w:tentative="1">
+      <w:start w:val="1"/>
+      <w:numFmt w:val="bullet"/>
+      <w:lvlText w:val="o"/>
+      <w:lvlJc w:val="left"/>
+      <w:pPr>
+        <w:ind w:left="3600" w:hanging="360"/>
+      </w:pPr>
+      <w:rPr>
+        <w:rFonts w:ascii="Courier New" w:hAnsi="Courier New" w:cs="Courier New" w:hint="default"/>
+      </w:rPr>
+    </w:lvl>
+    <w:lvl w:ilvl="5" w:tplc="04090005" w:tentative="1">
+      <w:start w:val="1"/>
+      <w:numFmt w:val="bullet"/>
+      <w:lvlText w:val=""/>
+      <w:lvlJc w:val="left"/>
+      <w:pPr>
+        <w:ind w:left="4320" w:hanging="360"/>
+      </w:pPr>
+      <w:rPr>
+        <w:rFonts w:ascii="Wingdings" w:hAnsi="Wingdings" w:hint="default"/>
+      </w:rPr>
+    </w:lvl>
+    <w:lvl w:ilvl="6" w:tplc="04090001" w:tentative="1">
+      <w:start w:val="1"/>
+      <w:numFmt w:val="bullet"/>
+      <w:lvlText w:val=""/>
+      <w:lvlJc w:val="left"/>
+      <w:pPr>
+        <w:ind w:left="5040" w:hanging="360"/>
+      </w:pPr>
+      <w:rPr>
+        <w:rFonts w:ascii="Symbol" w:hAnsi="Symbol" w:hint="default"/>
+      </w:rPr>
+    </w:lvl>
+    <w:lvl w:ilvl="7" w:tplc="04090003" w:tentative="1">
+      <w:start w:val="1"/>
+      <w:numFmt w:val="bullet"/>
+      <w:lvlText w:val="o"/>
+      <w:lvlJc w:val="left"/>
+      <w:pPr>
+        <w:ind w:left="5760" w:hanging="360"/>
+      </w:pPr>
+      <w:rPr>
+        <w:rFonts w:ascii="Courier New" w:hAnsi="Courier New" w:cs="Courier New" w:hint="default"/>
+      </w:rPr>
+    </w:lvl>
+    <w:lvl w:ilvl="8" w:tplc="04090005" w:tentative="1">
+      <w:start w:val="1"/>
+      <w:numFmt w:val="bullet"/>
+      <w:lvlText w:val=""/>
+      <w:lvlJc w:val="left"/>
+      <w:pPr>
+        <w:ind w:left="6480" w:hanging="360"/>
+      </w:pPr>
+      <w:rPr>
+        <w:rFonts w:ascii="Wingdings" w:hAnsi="Wingdings" w:hint="default"/>
+      </w:rPr>
+    </w:lvl>
+  </w:abstractNum>
+  <w:abstractNum w:abstractNumId="1" w15:restartNumberingAfterBreak="0">
+    <w:nsid w:val="148F670B"/>
+    <w:multiLevelType w:val="hybridMultilevel"/>
+    <w:tmpl w:val="DB142A70"/>
+    <w:lvl w:ilvl="0" w:tplc="EBA819B4">
+      <w:start w:val="4"/>
+      <w:numFmt w:val="decimal"/>
+      <w:lvlText w:val="%1."/>
+      <w:lvlJc w:val="left"/>
+      <w:pPr>
+        <w:ind w:left="720" w:hanging="360"/>
+      </w:pPr>
+      <w:rPr>
+        <w:rFonts w:hint="default"/>
+      </w:rPr>
+    </w:lvl>
+    <w:lvl w:ilvl="1" w:tplc="04090019" w:tentative="1">
+      <w:start w:val="1"/>
+      <w:numFmt w:val="lowerLetter"/>
+      <w:lvlText w:val="%2."/>
+      <w:lvlJc w:val="left"/>
+      <w:pPr>
+        <w:ind w:left="1440" w:hanging="360"/>
+      </w:pPr>
+    </w:lvl>
+    <w:lvl w:ilvl="2" w:tplc="0409001B" w:tentative="1">
+      <w:start w:val="1"/>
+      <w:numFmt w:val="lowerRoman"/>
+      <w:lvlText w:val="%3."/>
+      <w:lvlJc w:val="right"/>
+      <w:pPr>
+        <w:ind w:left="2160" w:hanging="180"/>
+      </w:pPr>
+    </w:lvl>
+    <w:lvl w:ilvl="3" w:tplc="0409000F" w:tentative="1">
+      <w:start w:val="1"/>
+      <w:numFmt w:val="decimal"/>
+      <w:lvlText w:val="%4."/>
+      <w:lvlJc w:val="left"/>
+      <w:pPr>
+        <w:ind w:left="2880" w:hanging="360"/>
+      </w:pPr>
+    </w:lvl>
+    <w:lvl w:ilvl="4" w:tplc="04090019" w:tentative="1">
+      <w:start w:val="1"/>
+      <w:numFmt w:val="lowerLetter"/>
+      <w:lvlText w:val="%5."/>
+      <w:lvlJc w:val="left"/>
+      <w:pPr>
+        <w:ind w:left="3600" w:hanging="360"/>
+      </w:pPr>
+    </w:lvl>
+    <w:lvl w:ilvl="5" w:tplc="0409001B" w:tentative="1">
+      <w:start w:val="1"/>
+      <w:numFmt w:val="lowerRoman"/>
+      <w:lvlText w:val="%6."/>
+      <w:lvlJc w:val="right"/>
+      <w:pPr>
+        <w:ind w:left="4320" w:hanging="180"/>
+      </w:pPr>
+    </w:lvl>
+    <w:lvl w:ilvl="6" w:tplc="0409000F" w:tentative="1">
+      <w:start w:val="1"/>
+      <w:numFmt w:val="decimal"/>
+      <w:lvlText w:val="%7."/>
+      <w:lvlJc w:val="left"/>
+      <w:pPr>
+        <w:ind w:left="5040" w:hanging="360"/>
+      </w:pPr>
+    </w:lvl>
+    <w:lvl w:ilvl="7" w:tplc="04090019" w:tentative="1">
+      <w:start w:val="1"/>
+      <w:numFmt w:val="lowerLetter"/>
+      <w:lvlText w:val="%8."/>
+      <w:lvlJc w:val="left"/>
+      <w:pPr>
+        <w:ind w:left="5760" w:hanging="360"/>
+      </w:pPr>
+    </w:lvl>
+    <w:lvl w:ilvl="8" w:tplc="0409001B" w:tentative="1">
+      <w:start w:val="1"/>
+      <w:numFmt w:val="lowerRoman"/>
+      <w:lvlText w:val="%9."/>
+      <w:lvlJc w:val="right"/>
+      <w:pPr>
+        <w:ind w:left="6480" w:hanging="180"/>
+      </w:pPr>
+    </w:lvl>
+  </w:abstractNum>
+  <w:abstractNum w:abstractNumId="2" w15:restartNumberingAfterBreak="0">
+    <w:nsid w:val="1AAB4CD1"/>
+    <w:multiLevelType w:val="hybridMultilevel"/>
+    <w:tmpl w:val="837486D6"/>
+    <w:lvl w:ilvl="0" w:tplc="D15AF408">
+      <w:start w:val="4"/>
+      <w:numFmt w:val="decimal"/>
+      <w:lvlText w:val="%1."/>
+      <w:lvlJc w:val="left"/>
+      <w:pPr>
+        <w:ind w:left="720" w:hanging="360"/>
+      </w:pPr>
+      <w:rPr>
+        <w:rFonts w:hint="default"/>
+      </w:rPr>
+    </w:lvl>
+    <w:lvl w:ilvl="1" w:tplc="04090003" w:tentative="1">
+      <w:start w:val="1"/>
+      <w:numFmt w:val="bullet"/>
+      <w:lvlText w:val="o"/>
+      <w:lvlJc w:val="left"/>
+      <w:pPr>
+        <w:ind w:left="1440" w:hanging="360"/>
+      </w:pPr>
+      <w:rPr>
+        <w:rFonts w:ascii="Courier New" w:hAnsi="Courier New" w:cs="Courier New" w:hint="default"/>
+      </w:rPr>
+    </w:lvl>
+    <w:lvl w:ilvl="2" w:tplc="04090005" w:tentative="1">
+      <w:start w:val="1"/>
+      <w:numFmt w:val="bullet"/>
+      <w:lvlText w:val=""/>
+      <w:lvlJc w:val="left"/>
+      <w:pPr>
+        <w:ind w:left="2160" w:hanging="360"/>
+      </w:pPr>
+      <w:rPr>
+        <w:rFonts w:ascii="Wingdings" w:hAnsi="Wingdings" w:hint="default"/>
+      </w:rPr>
+    </w:lvl>
+    <w:lvl w:ilvl="3" w:tplc="04090001" w:tentative="1">
+      <w:start w:val="1"/>
+      <w:numFmt w:val="bullet"/>
+      <w:lvlText w:val=""/>
+      <w:lvlJc w:val="left"/>
+      <w:pPr>
+        <w:ind w:left="2880" w:hanging="360"/>
+      </w:pPr>
+      <w:rPr>
+        <w:rFonts w:ascii="Symbol" w:hAnsi="Symbol" w:hint="default"/>
+      </w:rPr>
+    </w:lvl>
+    <w:lvl w:ilvl="4" w:tplc="04090003" w:tentative="1">
+      <w:start w:val="1"/>
+      <w:numFmt w:val="bullet"/>
+      <w:lvlText w:val="o"/>
+      <w:lvlJc w:val="left"/>
+      <w:pPr>
+        <w:ind w:left="3600" w:hanging="360"/>
+      </w:pPr>
+      <w:rPr>
+        <w:rFonts w:ascii="Courier New" w:hAnsi="Courier New" w:cs="Courier New" w:hint="default"/>
+      </w:rPr>
+    </w:lvl>
+    <w:lvl w:ilvl="5" w:tplc="04090005" w:tentative="1">
+      <w:start w:val="1"/>
+      <w:numFmt w:val="bullet"/>
+      <w:lvlText w:val=""/>
+      <w:lvlJc w:val="left"/>
+      <w:pPr>
+        <w:ind w:left="4320" w:hanging="360"/>
+      </w:pPr>
+      <w:rPr>
+        <w:rFonts w:ascii="Wingdings" w:hAnsi="Wingdings" w:hint="default"/>
+      </w:rPr>
+    </w:lvl>
+    <w:lvl w:ilvl="6" w:tplc="04090001" w:tentative="1">
+      <w:start w:val="1"/>
+      <w:numFmt w:val="bullet"/>
+      <w:lvlText w:val=""/>
+      <w:lvlJc w:val="left"/>
+      <w:pPr>
+        <w:ind w:left="5040" w:hanging="360"/>
+      </w:pPr>
+      <w:rPr>
+        <w:rFonts w:ascii="Symbol" w:hAnsi="Symbol" w:hint="default"/>
+      </w:rPr>
+    </w:lvl>
+    <w:lvl w:ilvl="7" w:tplc="04090003" w:tentative="1">
+      <w:start w:val="1"/>
+      <w:numFmt w:val="bullet"/>
+      <w:lvlText w:val="o"/>
+      <w:lvlJc w:val="left"/>
+      <w:pPr>
+        <w:ind w:left="5760" w:hanging="360"/>
+      </w:pPr>
+      <w:rPr>
+        <w:rFonts w:ascii="Courier New" w:hAnsi="Courier New" w:cs="Courier New" w:hint="default"/>
+      </w:rPr>
+    </w:lvl>
+    <w:lvl w:ilvl="8" w:tplc="04090005" w:tentative="1">
+      <w:start w:val="1"/>
+      <w:numFmt w:val="bullet"/>
+      <w:lvlText w:val=""/>
+      <w:lvlJc w:val="left"/>
+      <w:pPr>
+        <w:ind w:left="6480" w:hanging="360"/>
+      </w:pPr>
+      <w:rPr>
+        <w:rFonts w:ascii="Wingdings" w:hAnsi="Wingdings" w:hint="default"/>
+      </w:rPr>
+    </w:lvl>
+  </w:abstractNum>
+  <w:abstractNum w:abstractNumId="3" w15:restartNumberingAfterBreak="0">
+    <w:nsid w:val="24F9124B"/>
+    <w:multiLevelType w:val="hybridMultilevel"/>
+    <w:tmpl w:val="837486D6"/>
+    <w:lvl w:ilvl="0" w:tplc="D15AF408">
+      <w:start w:val="4"/>
+      <w:numFmt w:val="decimal"/>
+      <w:lvlText w:val="%1."/>
+      <w:lvlJc w:val="left"/>
+      <w:pPr>
+        <w:ind w:left="720" w:hanging="360"/>
+      </w:pPr>
+      <w:rPr>
+        <w:rFonts w:hint="default"/>
+      </w:rPr>
+    </w:lvl>
+    <w:lvl w:ilvl="1" w:tplc="04090003" w:tentative="1">
+      <w:start w:val="1"/>
+      <w:numFmt w:val="bullet"/>
+      <w:lvlText w:val="o"/>
+      <w:lvlJc w:val="left"/>
+      <w:pPr>
+        <w:ind w:left="1440" w:hanging="360"/>
+      </w:pPr>
+      <w:rPr>
+        <w:rFonts w:ascii="Courier New" w:hAnsi="Courier New" w:cs="Courier New" w:hint="default"/>
+      </w:rPr>
+    </w:lvl>
+    <w:lvl w:ilvl="2" w:tplc="04090005" w:tentative="1">
+      <w:start w:val="1"/>
+      <w:numFmt w:val="bullet"/>
+      <w:lvlText w:val=""/>
+      <w:lvlJc w:val="left"/>
+      <w:pPr>
+        <w:ind w:left="2160" w:hanging="360"/>
+      </w:pPr>
+      <w:rPr>
+        <w:rFonts w:ascii="Wingdings" w:hAnsi="Wingdings" w:hint="default"/>
+      </w:rPr>
+    </w:lvl>
+    <w:lvl w:ilvl="3" w:tplc="04090001" w:tentative="1">
+      <w:start w:val="1"/>
+      <w:numFmt w:val="bullet"/>
+      <w:lvlText w:val=""/>
+      <w:lvlJc w:val="left"/>
+      <w:pPr>
+        <w:ind w:left="2880" w:hanging="360"/>
+      </w:pPr>
+      <w:rPr>
+        <w:rFonts w:ascii="Symbol" w:hAnsi="Symbol" w:hint="default"/>
+      </w:rPr>
+    </w:lvl>
+    <w:lvl w:ilvl="4" w:tplc="04090003" w:tentative="1">
+      <w:start w:val="1"/>
+      <w:numFmt w:val="bullet"/>
+      <w:lvlText w:val="o"/>
+      <w:lvlJc w:val="left"/>
+      <w:pPr>
+        <w:ind w:left="3600" w:hanging="360"/>
+      </w:pPr>
+      <w:rPr>
+        <w:rFonts w:ascii="Courier New" w:hAnsi="Courier New" w:cs="Courier New" w:hint="default"/>
+      </w:rPr>
+    </w:lvl>
+    <w:lvl w:ilvl="5" w:tplc="04090005" w:tentative="1">
+      <w:start w:val="1"/>
+      <w:numFmt w:val="bullet"/>
+      <w:lvlText w:val=""/>
+      <w:lvlJc w:val="left"/>
+      <w:pPr>
+        <w:ind w:left="4320" w:hanging="360"/>
+      </w:pPr>
+      <w:rPr>
+        <w:rFonts w:ascii="Wingdings" w:hAnsi="Wingdings" w:hint="default"/>
+      </w:rPr>
+    </w:lvl>
+    <w:lvl w:ilvl="6" w:tplc="04090001" w:tentative="1">
+      <w:start w:val="1"/>
+      <w:numFmt w:val="bullet"/>
+      <w:lvlText w:val=""/>
+      <w:lvlJc w:val="left"/>
+      <w:pPr>
+        <w:ind w:left="5040" w:hanging="360"/>
+      </w:pPr>
+      <w:rPr>
+        <w:rFonts w:ascii="Symbol" w:hAnsi="Symbol" w:hint="default"/>
+      </w:rPr>
+    </w:lvl>
+    <w:lvl w:ilvl="7" w:tplc="04090003" w:tentative="1">
+      <w:start w:val="1"/>
+      <w:numFmt w:val="bullet"/>
+      <w:lvlText w:val="o"/>
+      <w:lvlJc w:val="left"/>
+      <w:pPr>
+        <w:ind w:left="5760" w:hanging="360"/>
+      </w:pPr>
+      <w:rPr>
+        <w:rFonts w:ascii="Courier New" w:hAnsi="Courier New" w:cs="Courier New" w:hint="default"/>
+      </w:rPr>
+    </w:lvl>
+    <w:lvl w:ilvl="8" w:tplc="04090005" w:tentative="1">
+      <w:start w:val="1"/>
+      <w:numFmt w:val="bullet"/>
+      <w:lvlText w:val=""/>
+      <w:lvlJc w:val="left"/>
+      <w:pPr>
+        <w:ind w:left="6480" w:hanging="360"/>
+      </w:pPr>
+      <w:rPr>
+        <w:rFonts w:ascii="Wingdings" w:hAnsi="Wingdings" w:hint="default"/>
+      </w:rPr>
+    </w:lvl>
+  </w:abstractNum>
+  <w:abstractNum w:abstractNumId="4" w15:restartNumberingAfterBreak="0">
+    <w:nsid w:val="2EBA6378"/>
+    <w:multiLevelType w:val="hybridMultilevel"/>
+    <w:tmpl w:val="8B5CECA8"/>
+    <w:lvl w:ilvl="0" w:tplc="04090001">
+      <w:start w:val="1"/>
+      <w:numFmt w:val="bullet"/>
+      <w:lvlText w:val=""/>
+      <w:lvlJc w:val="left"/>
+      <w:pPr>
+        <w:ind w:left="720" w:hanging="360"/>
+      </w:pPr>
+      <w:rPr>
+        <w:rFonts w:ascii="Symbol" w:hAnsi="Symbol" w:hint="default"/>
+      </w:rPr>
+    </w:lvl>
+    <w:lvl w:ilvl="1" w:tplc="04090003" w:tentative="1">
+      <w:start w:val="1"/>
+      <w:numFmt w:val="bullet"/>
+      <w:lvlText w:val="o"/>
+      <w:lvlJc w:val="left"/>
+      <w:pPr>
+        <w:ind w:left="1440" w:hanging="360"/>
+      </w:pPr>
+      <w:rPr>
+        <w:rFonts w:ascii="Courier New" w:hAnsi="Courier New" w:cs="Courier New" w:hint="default"/>
+      </w:rPr>
+    </w:lvl>
+    <w:lvl w:ilvl="2" w:tplc="04090005" w:tentative="1">
+      <w:start w:val="1"/>
+      <w:numFmt w:val="bullet"/>
+      <w:lvlText w:val=""/>
+      <w:lvlJc w:val="left"/>
+      <w:pPr>
+        <w:ind w:left="2160" w:hanging="360"/>
+      </w:pPr>
+      <w:rPr>
+        <w:rFonts w:ascii="Wingdings" w:hAnsi="Wingdings" w:hint="default"/>
+      </w:rPr>
+    </w:lvl>
+    <w:lvl w:ilvl="3" w:tplc="04090001" w:tentative="1">
+      <w:start w:val="1"/>
+      <w:numFmt w:val="bullet"/>
+      <w:lvlText w:val=""/>
+      <w:lvlJc w:val="left"/>
+      <w:pPr>
+        <w:ind w:left="2880" w:hanging="360"/>
+      </w:pPr>
+      <w:rPr>
+        <w:rFonts w:ascii="Symbol" w:hAnsi="Symbol" w:hint="default"/>
+      </w:rPr>
+    </w:lvl>
+    <w:lvl w:ilvl="4" w:tplc="04090003" w:tentative="1">
+      <w:start w:val="1"/>
+      <w:numFmt w:val="bullet"/>
+      <w:lvlText w:val="o"/>
+      <w:lvlJc w:val="left"/>
+      <w:pPr>
+        <w:ind w:left="3600" w:hanging="360"/>
+      </w:pPr>
+      <w:rPr>
+        <w:rFonts w:ascii="Courier New" w:hAnsi="Courier New" w:cs="Courier New" w:hint="default"/>
+      </w:rPr>
+    </w:lvl>
+    <w:lvl w:ilvl="5" w:tplc="04090005" w:tentative="1">
+      <w:start w:val="1"/>
+      <w:numFmt w:val="bullet"/>
+      <w:lvlText w:val=""/>
+      <w:lvlJc w:val="left"/>
+      <w:pPr>
+        <w:ind w:left="4320" w:hanging="360"/>
+      </w:pPr>
+      <w:rPr>
+        <w:rFonts w:ascii="Wingdings" w:hAnsi="Wingdings" w:hint="default"/>
+      </w:rPr>
+    </w:lvl>
+    <w:lvl w:ilvl="6" w:tplc="04090001" w:tentative="1">
+      <w:start w:val="1"/>
+      <w:numFmt w:val="bullet"/>
+      <w:lvlText w:val=""/>
+      <w:lvlJc w:val="left"/>
+      <w:pPr>
+        <w:ind w:left="5040" w:hanging="360"/>
+      </w:pPr>
+      <w:rPr>
+        <w:rFonts w:ascii="Symbol" w:hAnsi="Symbol" w:hint="default"/>
+      </w:rPr>
+    </w:lvl>
+    <w:lvl w:ilvl="7" w:tplc="04090003" w:tentative="1">
+      <w:start w:val="1"/>
+      <w:numFmt w:val="bullet"/>
+      <w:lvlText w:val="o"/>
+      <w:lvlJc w:val="left"/>
+      <w:pPr>
+        <w:ind w:left="5760" w:hanging="360"/>
+      </w:pPr>
+      <w:rPr>
+        <w:rFonts w:ascii="Courier New" w:hAnsi="Courier New" w:cs="Courier New" w:hint="default"/>
+      </w:rPr>
+    </w:lvl>
+    <w:lvl w:ilvl="8" w:tplc="04090005" w:tentative="1">
+      <w:start w:val="1"/>
+      <w:numFmt w:val="bullet"/>
+      <w:lvlText w:val=""/>
+      <w:lvlJc w:val="left"/>
+      <w:pPr>
+        <w:ind w:left="6480" w:hanging="360"/>
+      </w:pPr>
+      <w:rPr>
+        <w:rFonts w:ascii="Wingdings" w:hAnsi="Wingdings" w:hint="default"/>
+      </w:rPr>
+    </w:lvl>
+  </w:abstractNum>
+  <w:abstractNum w:abstractNumId="5" w15:restartNumberingAfterBreak="0">
+    <w:nsid w:val="2EDA2060"/>
+    <w:multiLevelType w:val="hybridMultilevel"/>
+    <w:tmpl w:val="9B72DC3C"/>
+    <w:lvl w:ilvl="0" w:tplc="D15AF408">
+      <w:start w:val="4"/>
+      <w:numFmt w:val="decimal"/>
+      <w:lvlText w:val="%1."/>
+      <w:lvlJc w:val="left"/>
+      <w:pPr>
+        <w:ind w:left="720" w:hanging="360"/>
+      </w:pPr>
+      <w:rPr>
+        <w:rFonts w:hint="default"/>
+      </w:rPr>
+    </w:lvl>
+    <w:lvl w:ilvl="1" w:tplc="04090019" w:tentative="1">
+      <w:start w:val="1"/>
+      <w:numFmt w:val="lowerLetter"/>
+      <w:lvlText w:val="%2."/>
+      <w:lvlJc w:val="left"/>
+      <w:pPr>
+        <w:ind w:left="1440" w:hanging="360"/>
+      </w:pPr>
+    </w:lvl>
+    <w:lvl w:ilvl="2" w:tplc="0409001B" w:tentative="1">
+      <w:start w:val="1"/>
+      <w:numFmt w:val="lowerRoman"/>
+      <w:lvlText w:val="%3."/>
+      <w:lvlJc w:val="right"/>
+      <w:pPr>
+        <w:ind w:left="2160" w:hanging="180"/>
+      </w:pPr>
+    </w:lvl>
+    <w:lvl w:ilvl="3" w:tplc="0409000F" w:tentative="1">
+      <w:start w:val="1"/>
+      <w:numFmt w:val="decimal"/>
+      <w:lvlText w:val="%4."/>
+      <w:lvlJc w:val="left"/>
+      <w:pPr>
+        <w:ind w:left="2880" w:hanging="360"/>
+      </w:pPr>
+    </w:lvl>
+    <w:lvl w:ilvl="4" w:tplc="04090019" w:tentative="1">
+      <w:start w:val="1"/>
+      <w:numFmt w:val="lowerLetter"/>
+      <w:lvlText w:val="%5."/>
+      <w:lvlJc w:val="left"/>
+      <w:pPr>
+        <w:ind w:left="3600" w:hanging="360"/>
+      </w:pPr>
+    </w:lvl>
+    <w:lvl w:ilvl="5" w:tplc="0409001B" w:tentative="1">
+      <w:start w:val="1"/>
+      <w:numFmt w:val="lowerRoman"/>
+      <w:lvlText w:val="%6."/>
+      <w:lvlJc w:val="right"/>
+      <w:pPr>
+        <w:ind w:left="4320" w:hanging="180"/>
+      </w:pPr>
+    </w:lvl>
+    <w:lvl w:ilvl="6" w:tplc="0409000F" w:tentative="1">
+      <w:start w:val="1"/>
+      <w:numFmt w:val="decimal"/>
+      <w:lvlText w:val="%7."/>
+      <w:lvlJc w:val="left"/>
+      <w:pPr>
+        <w:ind w:left="5040" w:hanging="360"/>
+      </w:pPr>
+    </w:lvl>
+    <w:lvl w:ilvl="7" w:tplc="04090019" w:tentative="1">
+      <w:start w:val="1"/>
+      <w:numFmt w:val="lowerLetter"/>
+      <w:lvlText w:val="%8."/>
+      <w:lvlJc w:val="left"/>
+      <w:pPr>
+        <w:ind w:left="5760" w:hanging="360"/>
+      </w:pPr>
+    </w:lvl>
+    <w:lvl w:ilvl="8" w:tplc="0409001B" w:tentative="1">
+      <w:start w:val="1"/>
+      <w:numFmt w:val="lowerRoman"/>
+      <w:lvlText w:val="%9."/>
+      <w:lvlJc w:val="right"/>
+      <w:pPr>
+        <w:ind w:left="6480" w:hanging="180"/>
+      </w:pPr>
+    </w:lvl>
+  </w:abstractNum>
+  <w:num w:numId="1">
+    <w:abstractNumId w:val="0"/>
+  </w:num>
+  <w:num w:numId="2">
+    <w:abstractNumId w:val="4"/>
+  </w:num>
+  <w:num w:numId="3">
+    <w:abstractNumId w:val="3"/>
+  </w:num>
+  <w:num w:numId="4">
+    <w:abstractNumId w:val="1"/>
+  </w:num>
+  <w:num w:numId="5">
+    <w:abstractNumId w:val="2"/>
+  </w:num>
+  <w:num w:numId="6">
+    <w:abstractNumId w:val="5"/>
+  </w:num>
+</w:numbering>
 </file>
 
 <file path=word/styles.xml><?xml version="1.0" encoding="utf-8"?>
@@ -2487,7 +3388,7 @@
   <w:style w:type="paragraph" w:default="1" w:styleId="Normal">
     <w:name w:val="Normal"/>
     <w:qFormat/>
-    <w:rsid w:val="00951E9A"/>
+    <w:rsid w:val="000D71F5"/>
   </w:style>
   <w:style w:type="character" w:default="1" w:styleId="DefaultParagraphFont">
     <w:name w:val="Default Paragraph Font"/>
@@ -2570,6 +3471,21 @@
     <w:pPr>
       <w:suppressLineNumbers/>
     </w:pPr>
+  </w:style>
+  <w:style w:type="paragraph" w:styleId="ListParagraph">
+    <w:name w:val="List Paragraph"/>
+    <w:basedOn w:val="Normal"/>
+    <w:uiPriority w:val="34"/>
+    <w:qFormat/>
+    <w:rsid w:val="00415210"/>
+    <w:pPr>
+      <w:ind w:left="720"/>
+      <w:contextualSpacing/>
+    </w:pPr>
+    <w:rPr>
+      <w:rFonts w:cs="Mangal"/>
+      <w:szCs w:val="21"/>
+    </w:rPr>
   </w:style>
 </w:styles>
 </file>

</xml_diff>